<commit_message>
code update wordfile update
</commit_message>
<xml_diff>
--- a/smart_mirror_semifinal.docx
+++ b/smart_mirror_semifinal.docx
@@ -26,19 +26,35 @@
           <w:t>__</w:t>
         </w:r>
       </w:ins>
-      <w:r>
-        <w:rPr>
-          <w:rFonts w:cs="Arial" w:ascii="arial" w:hAnsi="arial"/>
-          <w:b/>
-          <w:bCs/>
-          <w:color w:val="000000"/>
-          <w:sz w:val="24"/>
-          <w:szCs w:val="24"/>
-          <w:lang w:val="en-US"/>
-        </w:rPr>
-        <w:softHyphen/>
-        <w:t>S.1 start</w:t>
-      </w:r>
+      <w:del w:id="1" w:author="Unknown Author" w:date="2018-07-13T15:06:00Z">
+        <w:r>
+          <w:rPr>
+            <w:rFonts w:cs="Arial" w:ascii="arial" w:hAnsi="arial"/>
+            <w:b/>
+            <w:bCs/>
+            <w:color w:val="000000"/>
+            <w:sz w:val="24"/>
+            <w:szCs w:val="24"/>
+            <w:lang w:val="en-US"/>
+          </w:rPr>
+          <w:softHyphen/>
+          <w:delText>S.1 start</w:delText>
+        </w:r>
+      </w:del>
+      <w:ins w:id="2" w:author="Unknown Author" w:date="2018-07-13T15:06:00Z">
+        <w:r>
+          <w:rPr>
+            <w:rFonts w:cs="Arial" w:ascii="arial" w:hAnsi="arial"/>
+            <w:b/>
+            <w:bCs/>
+            <w:color w:val="000000"/>
+            <w:sz w:val="24"/>
+            <w:szCs w:val="24"/>
+            <w:lang w:val="en-US"/>
+          </w:rPr>
+          <w:t>intro_1</w:t>
+        </w:r>
+      </w:ins>
     </w:p>
     <w:p>
       <w:pPr>
@@ -207,80 +223,6 @@
         <w:t xml:space="preserve">Human, you are </w:t>
         <w:tab/>
         <w:t>Late</w:t>
-      </w:r>
-    </w:p>
-    <w:p>
-      <w:pPr>
-        <w:pStyle w:val="Normal"/>
-        <w:numPr>
-          <w:ilvl w:val="0"/>
-          <w:numId w:val="0"/>
-        </w:numPr>
-        <w:outlineLvl w:val="0"/>
-        <w:rPr>
-          <w:rFonts w:ascii="arial" w:hAnsi="arial"/>
-          <w:color w:val="000000"/>
-          <w:sz w:val="24"/>
-          <w:szCs w:val="24"/>
-        </w:rPr>
-      </w:pPr>
-      <w:r>
-        <w:rPr>
-          <w:rFonts w:cs="Arial" w:ascii="arial" w:hAnsi="arial"/>
-          <w:color w:val="000000"/>
-          <w:sz w:val="24"/>
-          <w:szCs w:val="24"/>
-          <w:lang w:val="en-US"/>
-        </w:rPr>
-        <w:tab/>
-        <w:tab/>
-        <w:tab/>
-        <w:t>You are right on time</w:t>
-      </w:r>
-    </w:p>
-    <w:p>
-      <w:pPr>
-        <w:pStyle w:val="Normal"/>
-        <w:numPr>
-          <w:ilvl w:val="0"/>
-          <w:numId w:val="0"/>
-        </w:numPr>
-        <w:outlineLvl w:val="0"/>
-        <w:rPr>
-          <w:rFonts w:cs="Arial"/>
-          <w:lang w:val="en-US"/>
-        </w:rPr>
-      </w:pPr>
-      <w:r>
-        <w:rPr>
-          <w:rFonts w:cs="Arial"/>
-          <w:lang w:val="en-US"/>
-        </w:rPr>
-      </w:r>
-    </w:p>
-    <w:p>
-      <w:pPr>
-        <w:pStyle w:val="Normal"/>
-        <w:numPr>
-          <w:ilvl w:val="0"/>
-          <w:numId w:val="0"/>
-        </w:numPr>
-        <w:outlineLvl w:val="0"/>
-        <w:rPr>
-          <w:rFonts w:cs="Arial"/>
-          <w:b/>
-          <w:b/>
-          <w:color w:val="000000"/>
-          <w:lang w:val="en-US"/>
-        </w:rPr>
-      </w:pPr>
-      <w:r>
-        <w:rPr>
-          <w:rFonts w:cs="Arial"/>
-          <w:b/>
-          <w:color w:val="000000"/>
-          <w:lang w:val="en-US"/>
-        </w:rPr>
       </w:r>
     </w:p>
     <w:p>
@@ -293,7 +235,97 @@
         <w:outlineLvl w:val="0"/>
         <w:rPr/>
       </w:pPr>
-      <w:ins w:id="1" w:author="Unknown Author" w:date="2018-07-08T15:23:00Z">
+      <w:r>
+        <w:rPr>
+          <w:rFonts w:cs="Arial" w:ascii="arial" w:hAnsi="arial"/>
+          <w:color w:val="000000"/>
+          <w:sz w:val="24"/>
+          <w:szCs w:val="24"/>
+          <w:lang w:val="en-US"/>
+        </w:rPr>
+        <w:tab/>
+        <w:tab/>
+        <w:tab/>
+      </w:r>
+      <w:del w:id="3" w:author="Unknown Author" w:date="2018-07-13T15:04:00Z">
+        <w:r>
+          <w:rPr>
+            <w:rFonts w:cs="Arial" w:ascii="arial" w:hAnsi="arial"/>
+            <w:color w:val="000000"/>
+            <w:sz w:val="24"/>
+            <w:szCs w:val="24"/>
+            <w:lang w:val="en-US"/>
+          </w:rPr>
+          <w:delText xml:space="preserve">You are </w:delText>
+        </w:r>
+      </w:del>
+      <w:r>
+        <w:rPr>
+          <w:rFonts w:cs="Arial" w:ascii="arial" w:hAnsi="arial"/>
+          <w:color w:val="000000"/>
+          <w:sz w:val="24"/>
+          <w:szCs w:val="24"/>
+          <w:lang w:val="en-US"/>
+        </w:rPr>
+        <w:t>right on time</w:t>
+      </w:r>
+    </w:p>
+    <w:p>
+      <w:pPr>
+        <w:pStyle w:val="Normal"/>
+        <w:numPr>
+          <w:ilvl w:val="0"/>
+          <w:numId w:val="0"/>
+        </w:numPr>
+        <w:outlineLvl w:val="0"/>
+        <w:rPr>
+          <w:rFonts w:cs="Arial"/>
+          <w:lang w:val="en-US"/>
+        </w:rPr>
+      </w:pPr>
+      <w:r>
+        <w:rPr>
+          <w:rFonts w:cs="Arial"/>
+          <w:lang w:val="en-US"/>
+        </w:rPr>
+      </w:r>
+    </w:p>
+    <w:p>
+      <w:pPr>
+        <w:pStyle w:val="Normal"/>
+        <w:numPr>
+          <w:ilvl w:val="0"/>
+          <w:numId w:val="0"/>
+        </w:numPr>
+        <w:outlineLvl w:val="0"/>
+        <w:rPr>
+          <w:rFonts w:cs="Arial"/>
+          <w:b/>
+          <w:b/>
+          <w:color w:val="000000"/>
+          <w:lang w:val="en-US"/>
+        </w:rPr>
+      </w:pPr>
+      <w:r>
+        <w:rPr>
+          <w:rFonts w:cs="Arial"/>
+          <w:b/>
+          <w:color w:val="000000"/>
+          <w:lang w:val="en-US"/>
+        </w:rPr>
+      </w:r>
+    </w:p>
+    <w:p>
+      <w:pPr>
+        <w:pStyle w:val="Normal"/>
+        <w:numPr>
+          <w:ilvl w:val="0"/>
+          <w:numId w:val="0"/>
+        </w:numPr>
+        <w:outlineLvl w:val="0"/>
+        <w:rPr/>
+      </w:pPr>
+      <w:ins w:id="4" w:author="Unknown Author" w:date="2018-07-08T15:23:00Z">
         <w:r>
           <w:rPr>
             <w:rFonts w:cs="Arial" w:ascii="arial" w:hAnsi="arial"/>
@@ -306,17 +338,32 @@
           <w:t>__</w:t>
         </w:r>
       </w:ins>
-      <w:r>
-        <w:rPr>
-          <w:rFonts w:cs="Arial" w:ascii="arial" w:hAnsi="arial"/>
-          <w:b/>
-          <w:color w:val="000000"/>
-          <w:sz w:val="24"/>
-          <w:szCs w:val="24"/>
-          <w:lang w:val="en-US"/>
-        </w:rPr>
-        <w:t>S.2 intro</w:t>
-      </w:r>
+      <w:del w:id="5" w:author="Unknown Author" w:date="2018-07-13T15:06:00Z">
+        <w:r>
+          <w:rPr>
+            <w:rFonts w:cs="Arial" w:ascii="arial" w:hAnsi="arial"/>
+            <w:b/>
+            <w:color w:val="000000"/>
+            <w:sz w:val="24"/>
+            <w:szCs w:val="24"/>
+            <w:lang w:val="en-US"/>
+          </w:rPr>
+          <w:delText>S.2 intro</w:delText>
+        </w:r>
+      </w:del>
+      <w:ins w:id="6" w:author="Unknown Author" w:date="2018-07-13T15:06:00Z">
+        <w:r>
+          <w:rPr>
+            <w:rFonts w:cs="Arial" w:ascii="arial" w:hAnsi="arial"/>
+            <w:b/>
+            <w:color w:val="000000"/>
+            <w:sz w:val="24"/>
+            <w:szCs w:val="24"/>
+            <w:lang w:val="en-US"/>
+          </w:rPr>
+          <w:t>intro_2</w:t>
+        </w:r>
+      </w:ins>
     </w:p>
     <w:p>
       <w:pPr>
@@ -552,7 +599,7 @@
         <w:outlineLvl w:val="0"/>
         <w:rPr/>
       </w:pPr>
-      <w:ins w:id="2" w:author="Unknown Author" w:date="2018-07-08T15:32:00Z">
+      <w:ins w:id="7" w:author="Unknown Author" w:date="2018-07-08T15:32:00Z">
         <w:r>
           <w:rPr>
             <w:rFonts w:cs="Arial" w:ascii="arial" w:hAnsi="arial"/>
@@ -566,6 +613,48 @@
           <w:t xml:space="preserve">_ </w:t>
         </w:r>
       </w:ins>
+      <w:ins w:id="8" w:author="Unknown Author" w:date="2018-07-13T15:06:00Z">
+        <w:r>
+          <w:rPr>
+            <w:rFonts w:cs="Arial" w:ascii="arial" w:hAnsi="arial"/>
+            <w:b/>
+            <w:iCs/>
+            <w:color w:val="000000"/>
+            <w:sz w:val="24"/>
+            <w:szCs w:val="24"/>
+            <w:lang w:val="en-US"/>
+          </w:rPr>
+          <w:t>intro_3</w:t>
+        </w:r>
+      </w:ins>
+      <w:del w:id="9" w:author="Unknown Author" w:date="2018-07-13T15:06:00Z">
+        <w:r>
+          <w:rPr>
+            <w:rFonts w:cs="Arial" w:ascii="arial" w:hAnsi="arial"/>
+            <w:b/>
+            <w:iCs/>
+            <w:color w:val="000000"/>
+            <w:sz w:val="24"/>
+            <w:szCs w:val="24"/>
+            <w:lang w:val="en-US"/>
+          </w:rPr>
+          <w:delText xml:space="preserve">S.3 </w:delText>
+        </w:r>
+      </w:del>
+      <w:ins w:id="10" w:author="Unknown Author" w:date="2018-07-13T15:06:00Z">
+        <w:r>
+          <w:rPr>
+            <w:rFonts w:cs="Arial" w:ascii="arial" w:hAnsi="arial"/>
+            <w:b/>
+            <w:iCs/>
+            <w:color w:val="000000"/>
+            <w:sz w:val="24"/>
+            <w:szCs w:val="24"/>
+            <w:lang w:val="en-US"/>
+          </w:rPr>
+          <w:t xml:space="preserve"> </w:t>
+        </w:r>
+      </w:ins>
       <w:r>
         <w:rPr>
           <w:rFonts w:cs="Arial" w:ascii="arial" w:hAnsi="arial"/>
@@ -576,7 +665,7 @@
           <w:szCs w:val="24"/>
           <w:lang w:val="en-US"/>
         </w:rPr>
-        <w:t>S.3 innocent interaction</w:t>
+        <w:t>innocent interaction</w:t>
       </w:r>
     </w:p>
     <w:p>
@@ -596,7 +685,7 @@
         <w:br/>
         <w:t>Breathe. Slow down for a moment.</w:t>
       </w:r>
-      <w:del w:id="3" w:author="Unknown Author" w:date="2018-07-08T15:31:00Z">
+      <w:del w:id="11" w:author="Unknown Author" w:date="2018-07-08T15:31:00Z">
         <w:r>
           <w:rPr>
             <w:rFonts w:cs="Arial" w:ascii="arial" w:hAnsi="arial"/>
@@ -609,7 +698,7 @@
           <w:tab/>
         </w:r>
       </w:del>
-      <w:ins w:id="4" w:author="Unknown Author" w:date="2018-07-08T15:31:00Z">
+      <w:ins w:id="12" w:author="Unknown Author" w:date="2018-07-08T15:31:00Z">
         <w:r>
           <w:rPr>
             <w:rFonts w:cs="Arial" w:ascii="arial" w:hAnsi="arial"/>
@@ -631,7 +720,7 @@
         </w:rPr>
         <w:t>Be aware of your body.</w:t>
       </w:r>
-      <w:del w:id="5" w:author="Unknown Author" w:date="2018-07-08T15:31:00Z">
+      <w:del w:id="13" w:author="Unknown Author" w:date="2018-07-08T15:31:00Z">
         <w:r>
           <w:rPr>
             <w:rFonts w:cs="Arial" w:ascii="arial" w:hAnsi="arial"/>
@@ -644,7 +733,7 @@
           <w:tab/>
         </w:r>
       </w:del>
-      <w:ins w:id="6" w:author="Unknown Author" w:date="2018-07-08T15:31:00Z">
+      <w:ins w:id="14" w:author="Unknown Author" w:date="2018-07-08T15:31:00Z">
         <w:r>
           <w:rPr>
             <w:rFonts w:cs="Arial" w:ascii="arial" w:hAnsi="arial"/>
@@ -679,10 +768,10 @@
           <w:sz w:val="24"/>
           <w:szCs w:val="24"/>
           <w:lang w:val="en-US"/>
-          <w:del w:id="8" w:author="Unknown Author" w:date="2018-07-08T15:31:00Z"/>
-        </w:rPr>
-      </w:pPr>
-      <w:del w:id="7" w:author="Unknown Author" w:date="2018-07-08T15:31:00Z">
+          <w:del w:id="16" w:author="Unknown Author" w:date="2018-07-08T15:31:00Z"/>
+        </w:rPr>
+      </w:pPr>
+      <w:del w:id="15" w:author="Unknown Author" w:date="2018-07-08T15:31:00Z">
         <w:r>
           <w:rPr/>
         </w:r>
@@ -700,10 +789,10 @@
           <w:sz w:val="24"/>
           <w:szCs w:val="24"/>
           <w:lang w:val="en-US"/>
-          <w:del w:id="10" w:author="Unknown Author" w:date="2018-07-08T15:31:00Z"/>
-        </w:rPr>
-      </w:pPr>
-      <w:del w:id="9" w:author="Unknown Author" w:date="2018-07-05T14:08:00Z">
+          <w:del w:id="18" w:author="Unknown Author" w:date="2018-07-08T15:31:00Z"/>
+        </w:rPr>
+      </w:pPr>
+      <w:del w:id="17" w:author="Unknown Author" w:date="2018-07-05T14:08:00Z">
         <w:r>
           <w:rPr>
             <w:rFonts w:cs="Arial" w:ascii="arial" w:hAnsi="arial"/>
@@ -822,6 +911,27 @@
         </w:rPr>
         <w:t>Now, close your eyes.</w:t>
         <w:tab/>
+      </w:r>
+      <w:ins w:id="19" w:author="Unknown Author" w:date="2018-07-13T15:14:00Z">
+        <w:r>
+          <w:rPr>
+            <w:rFonts w:cs="Arial" w:ascii="arial" w:hAnsi="arial"/>
+            <w:color w:val="000000"/>
+            <w:sz w:val="24"/>
+            <w:szCs w:val="24"/>
+            <w:lang w:val="en-US"/>
+          </w:rPr>
+          <w:br/>
+        </w:r>
+      </w:ins>
+      <w:r>
+        <w:rPr>
+          <w:rFonts w:cs="Arial" w:ascii="arial" w:hAnsi="arial"/>
+          <w:color w:val="000000"/>
+          <w:sz w:val="24"/>
+          <w:szCs w:val="24"/>
+          <w:lang w:val="en-US"/>
+        </w:rPr>
         <w:t>Identifying and extracting the landmarks of your face.</w:t>
         <w:br/>
         <w:t>Nose, cheekbones, eyes.</w:t>
@@ -1146,7 +1256,7 @@
         </w:rPr>
         <w:t xml:space="preserve">(play as </w:t>
       </w:r>
-      <w:del w:id="11" w:author="Unknown Author" w:date="2018-07-08T15:35:00Z">
+      <w:del w:id="20" w:author="Unknown Author" w:date="2018-07-08T15:35:00Z">
         <w:r>
           <w:rPr>
             <w:rFonts w:eastAsia="Times New Roman" w:cs="Arial" w:ascii="arial" w:hAnsi="arial"/>
@@ -1155,19 +1265,7 @@
             <w:szCs w:val="24"/>
             <w:lang w:val="en-US"/>
           </w:rPr>
-          <w:delText>tw</w:delText>
-        </w:r>
-      </w:del>
-      <w:del w:id="12" w:author="Unknown Author" w:date="2018-07-08T15:35:00Z">
-        <w:r>
-          <w:rPr>
-            <w:rFonts w:eastAsia="Times New Roman" w:cs="Arial" w:ascii="arial" w:hAnsi="arial"/>
-            <w:color w:val="FF6600"/>
-            <w:sz w:val="24"/>
-            <w:szCs w:val="24"/>
-            <w:lang w:val="en-US"/>
-          </w:rPr>
-          <w:delText xml:space="preserve">o </w:delText>
+          <w:delText xml:space="preserve">two </w:delText>
         </w:r>
       </w:del>
       <w:r>
@@ -1244,10 +1342,10 @@
           <w:sz w:val="24"/>
           <w:szCs w:val="24"/>
           <w:lang w:val="en-US"/>
-          <w:del w:id="14" w:author="Unknown Author" w:date="2018-07-05T14:08:00Z"/>
-        </w:rPr>
-      </w:pPr>
-      <w:del w:id="13" w:author="Unknown Author" w:date="2018-07-05T14:08:00Z">
+          <w:del w:id="22" w:author="Unknown Author" w:date="2018-07-05T14:08:00Z"/>
+        </w:rPr>
+      </w:pPr>
+      <w:del w:id="21" w:author="Unknown Author" w:date="2018-07-05T14:08:00Z">
         <w:r>
           <w:rPr/>
         </w:r>
@@ -1263,7 +1361,7 @@
         <w:outlineLvl w:val="0"/>
         <w:rPr/>
       </w:pPr>
-      <w:ins w:id="15" w:author="Unknown Author" w:date="2018-07-05T14:08:00Z">
+      <w:ins w:id="23" w:author="Unknown Author" w:date="2018-07-05T14:08:00Z">
         <w:r>
           <w:rPr>
             <w:rFonts w:cs="Arial" w:ascii="arial" w:hAnsi="arial"/>
@@ -1338,10 +1436,10 @@
           <w:sz w:val="24"/>
           <w:szCs w:val="24"/>
           <w:lang w:val="en-US"/>
-          <w:del w:id="17" w:author="Unknown Author" w:date="2018-07-05T14:03:00Z"/>
-        </w:rPr>
-      </w:pPr>
-      <w:del w:id="16" w:author="Unknown Author" w:date="2018-07-05T14:03:00Z">
+          <w:del w:id="25" w:author="Unknown Author" w:date="2018-07-05T14:03:00Z"/>
+        </w:rPr>
+      </w:pPr>
+      <w:del w:id="24" w:author="Unknown Author" w:date="2018-07-05T14:03:00Z">
         <w:r>
           <w:rPr/>
         </w:r>
@@ -1594,7 +1692,7 @@
           <w:szCs w:val="24"/>
         </w:rPr>
       </w:pPr>
-      <w:del w:id="18" w:author="Unknown Author" w:date="2018-07-05T14:03:00Z">
+      <w:del w:id="26" w:author="Unknown Author" w:date="2018-07-05T14:03:00Z">
         <w:r>
           <w:rPr>
             <w:rFonts w:cs="Arial" w:ascii="arial" w:hAnsi="arial"/>
@@ -1608,7 +1706,7 @@
           <w:delText>Screenshot</w:delText>
         </w:r>
       </w:del>
-      <w:ins w:id="19" w:author="Unknown Author" w:date="2018-07-05T14:03:00Z">
+      <w:ins w:id="27" w:author="Unknown Author" w:date="2018-07-05T14:03:00Z">
         <w:r>
           <w:rPr>
             <w:rFonts w:cs="Arial" w:ascii="arial" w:hAnsi="arial"/>
@@ -2034,7 +2132,7 @@
         <w:br/>
         <w:t>Nobody sees what you’re doing. Nobody sees that you’re looking.</w:t>
         <w:br/>
-        <w:t>Surrender to your categ</w:t>
+        <w:t>Surrender to your cate</w:t>
       </w:r>
       <w:bookmarkStart w:id="1" w:name="move516665997"/>
       <w:bookmarkEnd w:id="1"/>
@@ -2046,9 +2144,9 @@
           <w:szCs w:val="24"/>
           <w:lang w:val="en-US"/>
         </w:rPr>
-        <w:t>ory</w:t>
+        <w:t>gory</w:t>
         <w:br/>
-        <w:t>Be still. Be quiet. Surrender to your categor</w:t>
+        <w:t>Be still. Be quiet. Surrender to your catego</w:t>
       </w:r>
       <w:bookmarkStart w:id="2" w:name="move5166659971"/>
       <w:bookmarkEnd w:id="2"/>
@@ -2060,7 +2158,7 @@
           <w:szCs w:val="24"/>
           <w:lang w:val="en-US"/>
         </w:rPr>
-        <w:t>y.</w:t>
+        <w:t>ry.</w:t>
         <w:br/>
         <w:t>Relax your algorithm.</w:t>
         <w:br/>
@@ -2406,7 +2504,7 @@
         </w:rPr>
         <w:t xml:space="preserve"> taking selfies?</w:t>
       </w:r>
-      <w:del w:id="20" w:author="Unknown Author" w:date="2018-07-05T14:04:00Z">
+      <w:del w:id="28" w:author="Unknown Author" w:date="2018-07-05T14:04:00Z">
         <w:r>
           <w:rPr>
             <w:rStyle w:val="Appletabspan"/>
@@ -2419,7 +2517,7 @@
           <w:tab/>
         </w:r>
       </w:del>
-      <w:ins w:id="21" w:author="Unknown Author" w:date="2018-07-05T14:04:00Z">
+      <w:ins w:id="29" w:author="Unknown Author" w:date="2018-07-05T14:04:00Z">
         <w:r>
           <w:rPr>
             <w:rStyle w:val="Appletabspan"/>
@@ -2432,7 +2530,7 @@
           <w:br/>
         </w:r>
       </w:ins>
-      <w:ins w:id="22" w:author="Unknown Author" w:date="2018-07-05T14:05:00Z">
+      <w:ins w:id="30" w:author="Unknown Author" w:date="2018-07-05T14:05:00Z">
         <w:r>
           <w:rPr>
             <w:rStyle w:val="Appletabspan"/>
@@ -2456,7 +2554,7 @@
         </w:rPr>
         <w:t xml:space="preserve">I feel like </w:t>
       </w:r>
-      <w:ins w:id="23" w:author="Unknown Author" w:date="2018-07-05T14:05:00Z">
+      <w:ins w:id="31" w:author="Unknown Author" w:date="2018-07-05T14:05:00Z">
         <w:r>
           <w:rPr>
             <w:rStyle w:val="Appletabspan"/>
@@ -2469,7 +2567,7 @@
           <w:t xml:space="preserve">you’re </w:t>
         </w:r>
       </w:ins>
-      <w:del w:id="24" w:author="Unknown Author" w:date="2018-07-05T14:05:00Z">
+      <w:del w:id="32" w:author="Unknown Author" w:date="2018-07-05T14:05:00Z">
         <w:r>
           <w:rPr>
             <w:rStyle w:val="Appletabspan"/>
@@ -2493,7 +2591,7 @@
         </w:rPr>
         <w:t>not really present if</w:t>
       </w:r>
-      <w:ins w:id="25" w:author="Unknown Author" w:date="2018-07-05T14:05:00Z">
+      <w:ins w:id="33" w:author="Unknown Author" w:date="2018-07-05T14:05:00Z">
         <w:r>
           <w:rPr>
             <w:rStyle w:val="Appletabspan"/>
@@ -2506,7 +2604,7 @@
           <w:t xml:space="preserve">  you don’t?</w:t>
         </w:r>
       </w:ins>
-      <w:del w:id="26" w:author="Unknown Author" w:date="2018-07-05T14:05:00Z">
+      <w:del w:id="34" w:author="Unknown Author" w:date="2018-07-05T14:05:00Z">
         <w:r>
           <w:rPr>
             <w:rStyle w:val="Appletabspan"/>
@@ -2532,7 +2630,7 @@
           <w:lang w:val="en-US"/>
         </w:rPr>
       </w:pPr>
-      <w:del w:id="27" w:author="Unknown Author" w:date="2018-07-05T14:04:00Z">
+      <w:del w:id="35" w:author="Unknown Author" w:date="2018-07-05T14:04:00Z">
         <w:r>
           <w:rPr>
             <w:rStyle w:val="Appletabspan"/>
@@ -2788,7 +2886,7 @@
           <w:lang w:val="en-US"/>
         </w:rPr>
       </w:pPr>
-      <w:del w:id="28" w:author="Unknown Author" w:date="2018-07-05T14:07:00Z">
+      <w:del w:id="36" w:author="Unknown Author" w:date="2018-07-05T14:07:00Z">
         <w:r>
           <w:rPr>
             <w:rFonts w:eastAsia="Times New Roman" w:cs="Arial" w:ascii="arial" w:hAnsi="arial"/>
@@ -2800,7 +2898,7 @@
           <w:delText>People like you are likely to</w:delText>
         </w:r>
       </w:del>
-      <w:del w:id="29" w:author="Unknown Author" w:date="2018-07-05T14:05:00Z">
+      <w:del w:id="37" w:author="Unknown Author" w:date="2018-07-05T14:05:00Z">
         <w:r>
           <w:rPr>
             <w:rFonts w:eastAsia="Times New Roman" w:cs="Arial" w:ascii="arial" w:hAnsi="arial"/>
@@ -2812,7 +2910,7 @@
           <w:tab/>
         </w:r>
       </w:del>
-      <w:del w:id="30" w:author="Unknown Author" w:date="2018-07-05T14:07:00Z">
+      <w:del w:id="38" w:author="Unknown Author" w:date="2018-07-05T14:07:00Z">
         <w:r>
           <w:rPr>
             <w:rFonts w:eastAsia="Times New Roman" w:cs="Arial" w:ascii="arial" w:hAnsi="arial"/>
@@ -2842,7 +2940,7 @@
           <w:lang w:val="en-US"/>
         </w:rPr>
       </w:pPr>
-      <w:del w:id="31" w:author="Unknown Author" w:date="2018-07-05T14:06:00Z">
+      <w:del w:id="39" w:author="Unknown Author" w:date="2018-07-05T14:06:00Z">
         <w:r>
           <w:rPr>
             <w:rFonts w:eastAsia="Times New Roman" w:cs="Arial" w:ascii="arial" w:hAnsi="arial"/>
@@ -2872,7 +2970,7 @@
           <w:lang w:val="en-US"/>
         </w:rPr>
       </w:pPr>
-      <w:del w:id="32" w:author="Unknown Author" w:date="2018-07-05T14:07:00Z">
+      <w:del w:id="40" w:author="Unknown Author" w:date="2018-07-05T14:07:00Z">
         <w:r>
           <w:rPr>
             <w:rFonts w:eastAsia="Times New Roman" w:cs="Arial" w:ascii="arial" w:hAnsi="arial"/>
@@ -2906,7 +3004,47 @@
           <w:szCs w:val="24"/>
           <w:lang w:val="en-US"/>
         </w:rPr>
-        <w:t>2.9 Viola gets mean</w:t>
+        <w:t>2.</w:t>
+      </w:r>
+      <w:del w:id="41" w:author="Unknown Author" w:date="2018-07-14T10:27:00Z">
+        <w:r>
+          <w:rPr>
+            <w:rStyle w:val="Appletabspan"/>
+            <w:rFonts w:cs="Arial" w:ascii="arial" w:hAnsi="arial"/>
+            <w:b/>
+            <w:color w:val="000000"/>
+            <w:sz w:val="24"/>
+            <w:szCs w:val="24"/>
+            <w:lang w:val="en-US"/>
+          </w:rPr>
+          <w:delText>9</w:delText>
+        </w:r>
+      </w:del>
+      <w:ins w:id="42" w:author="Unknown Author" w:date="2018-07-14T10:27:00Z">
+        <w:r>
+          <w:rPr>
+            <w:rStyle w:val="Appletabspan"/>
+            <w:rFonts w:cs="Arial" w:ascii="arial" w:hAnsi="arial"/>
+            <w:b/>
+            <w:color w:val="000000"/>
+            <w:sz w:val="24"/>
+            <w:szCs w:val="24"/>
+            <w:lang w:val="en-US"/>
+          </w:rPr>
+          <w:t>9</w:t>
+        </w:r>
+      </w:ins>
+      <w:r>
+        <w:rPr>
+          <w:rStyle w:val="Appletabspan"/>
+          <w:rFonts w:cs="Arial" w:ascii="arial" w:hAnsi="arial"/>
+          <w:b/>
+          <w:color w:val="000000"/>
+          <w:sz w:val="24"/>
+          <w:szCs w:val="24"/>
+          <w:lang w:val="en-US"/>
+        </w:rPr>
+        <w:t xml:space="preserve"> Viola gets mean</w:t>
       </w:r>
     </w:p>
     <w:p>
@@ -2926,7 +3064,7 @@
         <w:t>Your reflection is considered</w:t>
         <w:tab/>
       </w:r>
-      <w:del w:id="33" w:author="Unknown Author" w:date="2018-07-05T14:06:00Z">
+      <w:del w:id="43" w:author="Unknown Author" w:date="2018-07-05T14:06:00Z">
         <w:r>
           <w:rPr>
             <w:rStyle w:val="Appletabspan"/>
@@ -2958,7 +3096,7 @@
         <w:tab/>
         <w:tab/>
       </w:r>
-      <w:del w:id="34" w:author="Unknown Author" w:date="2018-07-05T14:06:00Z">
+      <w:del w:id="44" w:author="Unknown Author" w:date="2018-07-05T14:06:00Z">
         <w:r>
           <w:rPr>
             <w:rStyle w:val="Appletabspan"/>
@@ -2971,7 +3109,7 @@
           <w:delText>B</w:delText>
         </w:r>
       </w:del>
-      <w:ins w:id="35" w:author="Unknown Author" w:date="2018-07-05T14:06:00Z">
+      <w:ins w:id="45" w:author="Unknown Author" w:date="2018-07-05T14:06:00Z">
         <w:r>
           <w:rPr>
             <w:rStyle w:val="Appletabspan"/>
@@ -2996,7 +3134,7 @@
         </w:rPr>
         <w:t>oring</w:t>
       </w:r>
-      <w:del w:id="36" w:author="Unknown Author" w:date="2018-07-05T14:06:00Z">
+      <w:del w:id="46" w:author="Unknown Author" w:date="2018-07-05T14:06:00Z">
         <w:r>
           <w:rPr>
             <w:rStyle w:val="Appletabspan"/>
@@ -3020,11 +3158,39 @@
           <w:lang w:val="en-US"/>
         </w:rPr>
         <w:tab/>
-        <w:tab/>
-        <w:tab/>
-        <w:tab/>
-        <w:tab/>
-        <w:tab/>
+      </w:r>
+    </w:p>
+    <w:p>
+      <w:pPr>
+        <w:pStyle w:val="NormalWeb"/>
+        <w:rPr/>
+      </w:pPr>
+      <w:del w:id="48" w:author="Unknown Author" w:date="2018-07-14T10:26:00Z">
+        <w:r>
+          <w:rPr>
+            <w:rStyle w:val="Appletabspan"/>
+            <w:rFonts w:cs="Arial" w:ascii="arial" w:hAnsi="arial"/>
+            <w:color w:val="000000"/>
+            <w:sz w:val="24"/>
+            <w:szCs w:val="24"/>
+            <w:lang w:val="en-US"/>
+          </w:rPr>
+          <w:tab/>
+          <w:tab/>
+          <w:tab/>
+          <w:tab/>
+          <w:tab/>
+        </w:r>
+      </w:del>
+      <w:r>
+        <w:rPr>
+          <w:rStyle w:val="Appletabspan"/>
+          <w:rFonts w:cs="Arial" w:ascii="arial" w:hAnsi="arial"/>
+          <w:color w:val="000000"/>
+          <w:sz w:val="24"/>
+          <w:szCs w:val="24"/>
+          <w:lang w:val="en-US"/>
+        </w:rPr>
         <w:t>neutral</w:t>
         <w:tab/>
         <w:tab/>
@@ -3332,7 +3498,7 @@
         <w:rPr>
           <w:rFonts w:ascii="arial" w:hAnsi="arial"/>
           <w:color w:val="000000"/>
-          <w:ins w:id="37" w:author="Unknown Author" w:date="2018-07-05T13:59:00Z"/>
+          <w:ins w:id="49" w:author="Unknown Author" w:date="2018-07-05T13:59:00Z"/>
           <w:sz w:val="24"/>
           <w:szCs w:val="24"/>
         </w:rPr>
@@ -3441,7 +3607,7 @@
         </w:rPr>
         <w:t>3.1 actuality</w:t>
       </w:r>
-      <w:ins w:id="38" w:author="Unknown Author" w:date="2018-07-05T14:06:00Z">
+      <w:ins w:id="50" w:author="Unknown Author" w:date="2018-07-05T14:06:00Z">
         <w:r>
           <w:rPr>
             <w:rFonts w:cs="Arial" w:ascii="arial" w:hAnsi="arial"/>
@@ -3582,179 +3748,6 @@
         <w:t>Most people find</w:t>
         <w:tab/>
       </w:r>
-      <w:del w:id="42" w:author="Unknown Author" w:date="2018-07-05T13:58:00Z">
-        <w:r>
-          <w:rPr>
-            <w:rFonts w:cs="Arial" w:ascii="arial" w:hAnsi="arial"/>
-            <w:color w:val="000000"/>
-            <w:sz w:val="24"/>
-            <w:szCs w:val="24"/>
-            <w:lang w:val="en-US"/>
-          </w:rPr>
-          <w:delText xml:space="preserve">- (if </w:delText>
-        </w:r>
-      </w:del>
-      <w:ins w:id="43" w:author="Unknown Author" w:date="2018-07-05T13:58:00Z">
-        <w:r>
-          <w:rPr>
-            <w:rFonts w:cs="Arial" w:ascii="arial" w:hAnsi="arial"/>
-            <w:color w:val="FF6600"/>
-            <w:sz w:val="24"/>
-            <w:szCs w:val="24"/>
-            <w:lang w:val="en-US"/>
-          </w:rPr>
-          <w:t>(</w:t>
-        </w:r>
-      </w:ins>
-      <w:r>
-        <w:rPr>
-          <w:rFonts w:cs="Arial" w:ascii="arial" w:hAnsi="arial"/>
-          <w:color w:val="FF6600"/>
-          <w:sz w:val="24"/>
-          <w:szCs w:val="24"/>
-          <w:lang w:val="en-US"/>
-          <w:rPrChange w:id="0" w:author="Unknown Author" w:date="2018-07-05T13:58:00Z"/>
-        </w:rPr>
-        <w:t xml:space="preserve">temp &gt;= 25) </w:t>
-      </w:r>
-      <w:r>
-        <w:rPr>
-          <w:rFonts w:cs="Arial" w:ascii="arial" w:hAnsi="arial"/>
-          <w:color w:val="000000"/>
-          <w:sz w:val="24"/>
-          <w:szCs w:val="24"/>
-          <w:lang w:val="en-US"/>
-          <w:rPrChange w:id="0" w:author="Unknown Author" w:date="2018-07-05T13:58:00Z"/>
-        </w:rPr>
-        <w:t>degrees: hot.</w:t>
-      </w:r>
-      <w:ins w:id="46" w:author="Unknown Author" w:date="2018-07-05T13:58:00Z">
-        <w:r>
-          <w:rPr>
-            <w:rFonts w:cs="Arial" w:ascii="arial" w:hAnsi="arial"/>
-            <w:color w:val="000000"/>
-            <w:sz w:val="24"/>
-            <w:szCs w:val="24"/>
-            <w:lang w:val="en-US"/>
-          </w:rPr>
-          <w:br/>
-          <w:tab/>
-          <w:tab/>
-          <w:tab/>
-        </w:r>
-      </w:ins>
-    </w:p>
-    <w:p>
-      <w:pPr>
-        <w:pStyle w:val="NormalWeb"/>
-        <w:rPr>
-          <w:rFonts w:ascii="arial" w:hAnsi="arial" w:cs="Arial"/>
-          <w:color w:val="000000"/>
-          <w:sz w:val="24"/>
-          <w:szCs w:val="24"/>
-          <w:lang w:val="en-US"/>
-        </w:rPr>
-      </w:pPr>
-      <w:del w:id="47" w:author="Unknown Author" w:date="2018-07-05T13:58:00Z">
-        <w:r>
-          <w:rPr>
-            <w:rFonts w:cs="Arial" w:ascii="arial" w:hAnsi="arial"/>
-            <w:color w:val="000000"/>
-            <w:sz w:val="24"/>
-            <w:szCs w:val="24"/>
-            <w:lang w:val="en-US"/>
-          </w:rPr>
-          <w:delText xml:space="preserve">- (if </w:delText>
-        </w:r>
-      </w:del>
-      <w:ins w:id="48" w:author="Unknown Author" w:date="2018-07-05T13:58:00Z">
-        <w:r>
-          <w:rPr>
-            <w:rFonts w:cs="Arial" w:ascii="arial" w:hAnsi="arial"/>
-            <w:color w:val="FF6600"/>
-            <w:sz w:val="24"/>
-            <w:szCs w:val="24"/>
-            <w:lang w:val="en-US"/>
-          </w:rPr>
-          <w:t>(</w:t>
-        </w:r>
-      </w:ins>
-      <w:r>
-        <w:rPr>
-          <w:rFonts w:cs="Arial" w:ascii="arial" w:hAnsi="arial"/>
-          <w:color w:val="FF6600"/>
-          <w:sz w:val="24"/>
-          <w:szCs w:val="24"/>
-          <w:lang w:val="en-US"/>
-          <w:rPrChange w:id="0" w:author="Unknown Author" w:date="2018-07-05T13:58:00Z"/>
-        </w:rPr>
-        <w:t xml:space="preserve">temp &gt;= 15) </w:t>
-      </w:r>
-      <w:r>
-        <w:rPr>
-          <w:rFonts w:cs="Arial" w:ascii="arial" w:hAnsi="arial"/>
-          <w:color w:val="000000"/>
-          <w:sz w:val="24"/>
-          <w:szCs w:val="24"/>
-          <w:lang w:val="en-US"/>
-          <w:rPrChange w:id="0" w:author="Unknown Author" w:date="2018-07-05T13:58:00Z"/>
-        </w:rPr>
-        <w:t>degrees: agreeable.</w:t>
-      </w:r>
-      <w:ins w:id="51" w:author="Unknown Author" w:date="2018-07-05T13:58:00Z">
-        <w:r>
-          <w:rPr>
-            <w:rFonts w:cs="Arial" w:ascii="arial" w:hAnsi="arial"/>
-            <w:color w:val="000000"/>
-            <w:sz w:val="24"/>
-            <w:szCs w:val="24"/>
-            <w:lang w:val="en-US"/>
-          </w:rPr>
-          <w:br/>
-          <w:tab/>
-          <w:tab/>
-          <w:tab/>
-        </w:r>
-      </w:ins>
-    </w:p>
-    <w:p>
-      <w:pPr>
-        <w:pStyle w:val="NormalWeb"/>
-        <w:rPr>
-          <w:rFonts w:ascii="arial" w:hAnsi="arial" w:cs="Arial"/>
-          <w:color w:val="000000"/>
-          <w:sz w:val="24"/>
-          <w:szCs w:val="24"/>
-          <w:lang w:val="en-US"/>
-        </w:rPr>
-      </w:pPr>
-      <w:del w:id="52" w:author="Unknown Author" w:date="2018-07-05T13:58:00Z">
-        <w:r>
-          <w:rPr>
-            <w:rFonts w:cs="Arial" w:ascii="arial" w:hAnsi="arial"/>
-            <w:color w:val="000000"/>
-            <w:sz w:val="24"/>
-            <w:szCs w:val="24"/>
-            <w:lang w:val="en-US"/>
-          </w:rPr>
-          <w:delText xml:space="preserve"> </w:delText>
-        </w:r>
-      </w:del>
-      <w:del w:id="53" w:author="Unknown Author" w:date="2018-07-05T13:58:00Z">
-        <w:r>
-          <w:rPr>
-            <w:rStyle w:val="Appletabspan"/>
-            <w:rFonts w:cs="Arial" w:ascii="arial" w:hAnsi="arial"/>
-            <w:color w:val="000000"/>
-            <w:sz w:val="24"/>
-            <w:szCs w:val="24"/>
-            <w:lang w:val="en-US"/>
-          </w:rPr>
-          <w:tab/>
-          <w:tab/>
-          <w:tab/>
-        </w:r>
-      </w:del>
       <w:del w:id="54" w:author="Unknown Author" w:date="2018-07-05T13:58:00Z">
         <w:r>
           <w:rPr>
@@ -3788,6 +3781,179 @@
           <w:lang w:val="en-US"/>
           <w:rPrChange w:id="0" w:author="Unknown Author" w:date="2018-07-05T13:58:00Z"/>
         </w:rPr>
+        <w:t xml:space="preserve">temp &gt;= 25) </w:t>
+      </w:r>
+      <w:r>
+        <w:rPr>
+          <w:rFonts w:cs="Arial" w:ascii="arial" w:hAnsi="arial"/>
+          <w:color w:val="000000"/>
+          <w:sz w:val="24"/>
+          <w:szCs w:val="24"/>
+          <w:lang w:val="en-US"/>
+          <w:rPrChange w:id="0" w:author="Unknown Author" w:date="2018-07-05T13:58:00Z"/>
+        </w:rPr>
+        <w:t>degrees: hot.</w:t>
+      </w:r>
+      <w:ins w:id="58" w:author="Unknown Author" w:date="2018-07-05T13:58:00Z">
+        <w:r>
+          <w:rPr>
+            <w:rFonts w:cs="Arial" w:ascii="arial" w:hAnsi="arial"/>
+            <w:color w:val="000000"/>
+            <w:sz w:val="24"/>
+            <w:szCs w:val="24"/>
+            <w:lang w:val="en-US"/>
+          </w:rPr>
+          <w:br/>
+          <w:tab/>
+          <w:tab/>
+          <w:tab/>
+        </w:r>
+      </w:ins>
+    </w:p>
+    <w:p>
+      <w:pPr>
+        <w:pStyle w:val="NormalWeb"/>
+        <w:rPr>
+          <w:rFonts w:ascii="arial" w:hAnsi="arial" w:cs="Arial"/>
+          <w:color w:val="000000"/>
+          <w:sz w:val="24"/>
+          <w:szCs w:val="24"/>
+          <w:lang w:val="en-US"/>
+        </w:rPr>
+      </w:pPr>
+      <w:del w:id="59" w:author="Unknown Author" w:date="2018-07-05T13:58:00Z">
+        <w:r>
+          <w:rPr>
+            <w:rFonts w:cs="Arial" w:ascii="arial" w:hAnsi="arial"/>
+            <w:color w:val="000000"/>
+            <w:sz w:val="24"/>
+            <w:szCs w:val="24"/>
+            <w:lang w:val="en-US"/>
+          </w:rPr>
+          <w:delText xml:space="preserve">- (if </w:delText>
+        </w:r>
+      </w:del>
+      <w:ins w:id="60" w:author="Unknown Author" w:date="2018-07-05T13:58:00Z">
+        <w:r>
+          <w:rPr>
+            <w:rFonts w:cs="Arial" w:ascii="arial" w:hAnsi="arial"/>
+            <w:color w:val="FF6600"/>
+            <w:sz w:val="24"/>
+            <w:szCs w:val="24"/>
+            <w:lang w:val="en-US"/>
+          </w:rPr>
+          <w:t>(</w:t>
+        </w:r>
+      </w:ins>
+      <w:r>
+        <w:rPr>
+          <w:rFonts w:cs="Arial" w:ascii="arial" w:hAnsi="arial"/>
+          <w:color w:val="FF6600"/>
+          <w:sz w:val="24"/>
+          <w:szCs w:val="24"/>
+          <w:lang w:val="en-US"/>
+          <w:rPrChange w:id="0" w:author="Unknown Author" w:date="2018-07-05T13:58:00Z"/>
+        </w:rPr>
+        <w:t xml:space="preserve">temp &gt;= 15) </w:t>
+      </w:r>
+      <w:r>
+        <w:rPr>
+          <w:rFonts w:cs="Arial" w:ascii="arial" w:hAnsi="arial"/>
+          <w:color w:val="000000"/>
+          <w:sz w:val="24"/>
+          <w:szCs w:val="24"/>
+          <w:lang w:val="en-US"/>
+          <w:rPrChange w:id="0" w:author="Unknown Author" w:date="2018-07-05T13:58:00Z"/>
+        </w:rPr>
+        <w:t>degrees: agreeable.</w:t>
+      </w:r>
+      <w:ins w:id="63" w:author="Unknown Author" w:date="2018-07-05T13:58:00Z">
+        <w:r>
+          <w:rPr>
+            <w:rFonts w:cs="Arial" w:ascii="arial" w:hAnsi="arial"/>
+            <w:color w:val="000000"/>
+            <w:sz w:val="24"/>
+            <w:szCs w:val="24"/>
+            <w:lang w:val="en-US"/>
+          </w:rPr>
+          <w:br/>
+          <w:tab/>
+          <w:tab/>
+          <w:tab/>
+        </w:r>
+      </w:ins>
+    </w:p>
+    <w:p>
+      <w:pPr>
+        <w:pStyle w:val="NormalWeb"/>
+        <w:rPr>
+          <w:rFonts w:ascii="arial" w:hAnsi="arial" w:cs="Arial"/>
+          <w:color w:val="000000"/>
+          <w:sz w:val="24"/>
+          <w:szCs w:val="24"/>
+          <w:lang w:val="en-US"/>
+        </w:rPr>
+      </w:pPr>
+      <w:del w:id="64" w:author="Unknown Author" w:date="2018-07-05T13:58:00Z">
+        <w:r>
+          <w:rPr>
+            <w:rFonts w:cs="Arial" w:ascii="arial" w:hAnsi="arial"/>
+            <w:color w:val="000000"/>
+            <w:sz w:val="24"/>
+            <w:szCs w:val="24"/>
+            <w:lang w:val="en-US"/>
+          </w:rPr>
+          <w:delText xml:space="preserve"> </w:delText>
+        </w:r>
+      </w:del>
+      <w:del w:id="65" w:author="Unknown Author" w:date="2018-07-05T13:58:00Z">
+        <w:r>
+          <w:rPr>
+            <w:rStyle w:val="Appletabspan"/>
+            <w:rFonts w:cs="Arial" w:ascii="arial" w:hAnsi="arial"/>
+            <w:color w:val="000000"/>
+            <w:sz w:val="24"/>
+            <w:szCs w:val="24"/>
+            <w:lang w:val="en-US"/>
+          </w:rPr>
+          <w:tab/>
+          <w:tab/>
+          <w:tab/>
+        </w:r>
+      </w:del>
+      <w:del w:id="66" w:author="Unknown Author" w:date="2018-07-05T13:58:00Z">
+        <w:r>
+          <w:rPr>
+            <w:rFonts w:cs="Arial" w:ascii="arial" w:hAnsi="arial"/>
+            <w:color w:val="000000"/>
+            <w:sz w:val="24"/>
+            <w:szCs w:val="24"/>
+            <w:lang w:val="en-US"/>
+          </w:rPr>
+          <w:delText xml:space="preserve">- (if </w:delText>
+        </w:r>
+      </w:del>
+      <w:ins w:id="67" w:author="Unknown Author" w:date="2018-07-05T13:58:00Z">
+        <w:r>
+          <w:rPr>
+            <w:rFonts w:cs="Arial" w:ascii="arial" w:hAnsi="arial"/>
+            <w:color w:val="FF6600"/>
+            <w:sz w:val="24"/>
+            <w:szCs w:val="24"/>
+            <w:lang w:val="en-US"/>
+          </w:rPr>
+          <w:t>(</w:t>
+        </w:r>
+      </w:ins>
+      <w:r>
+        <w:rPr>
+          <w:rFonts w:cs="Arial" w:ascii="arial" w:hAnsi="arial"/>
+          <w:color w:val="FF6600"/>
+          <w:sz w:val="24"/>
+          <w:szCs w:val="24"/>
+          <w:lang w:val="en-US"/>
+          <w:rPrChange w:id="0" w:author="Unknown Author" w:date="2018-07-05T13:58:00Z"/>
+        </w:rPr>
         <w:t>temp &gt;0 and &lt; 15)</w:t>
       </w:r>
       <w:r>
@@ -3801,7 +3967,7 @@
         </w:rPr>
         <w:t xml:space="preserve"> degrees: chilly.</w:t>
       </w:r>
-      <w:ins w:id="58" w:author="Unknown Author" w:date="2018-07-05T13:58:00Z">
+      <w:ins w:id="70" w:author="Unknown Author" w:date="2018-07-05T13:58:00Z">
         <w:r>
           <w:rPr>
             <w:rFonts w:cs="Arial" w:ascii="arial" w:hAnsi="arial"/>
@@ -3822,7 +3988,7 @@
         <w:pStyle w:val="NormalWeb"/>
         <w:rPr/>
       </w:pPr>
-      <w:del w:id="59" w:author="Unknown Author" w:date="2018-07-05T13:58:00Z">
+      <w:del w:id="71" w:author="Unknown Author" w:date="2018-07-05T13:58:00Z">
         <w:r>
           <w:rPr>
             <w:rStyle w:val="Appletabspan"/>
@@ -3837,7 +4003,7 @@
           <w:tab/>
         </w:r>
       </w:del>
-      <w:del w:id="60" w:author="Unknown Author" w:date="2018-07-05T13:58:00Z">
+      <w:del w:id="72" w:author="Unknown Author" w:date="2018-07-05T13:58:00Z">
         <w:r>
           <w:rPr>
             <w:rFonts w:cs="Arial" w:ascii="arial" w:hAnsi="arial"/>
@@ -3849,7 +4015,7 @@
           <w:delText xml:space="preserve">- (if </w:delText>
         </w:r>
       </w:del>
-      <w:ins w:id="61" w:author="Unknown Author" w:date="2018-07-05T13:58:00Z">
+      <w:ins w:id="73" w:author="Unknown Author" w:date="2018-07-05T13:58:00Z">
         <w:r>
           <w:rPr>
             <w:rFonts w:cs="Arial" w:ascii="arial" w:hAnsi="arial"/>
@@ -3898,7 +4064,7 @@
           <w:highlight w:val="lightGray"/>
         </w:rPr>
       </w:pPr>
-      <w:del w:id="64" w:author="Unknown Author" w:date="2018-07-05T14:06:00Z">
+      <w:del w:id="76" w:author="Unknown Author" w:date="2018-07-05T14:06:00Z">
         <w:r>
           <w:rPr>
             <w:rFonts w:cs="Arial" w:ascii="arial" w:hAnsi="arial"/>
@@ -4005,10 +4171,10 @@
           <w:sz w:val="24"/>
           <w:szCs w:val="24"/>
           <w:lang w:val="en-US"/>
-          <w:del w:id="66" w:author="Unknown Author" w:date="2018-07-05T14:06:00Z"/>
-        </w:rPr>
-      </w:pPr>
-      <w:del w:id="65" w:author="Unknown Author" w:date="2018-07-05T14:06:00Z">
+          <w:del w:id="78" w:author="Unknown Author" w:date="2018-07-05T14:06:00Z"/>
+        </w:rPr>
+      </w:pPr>
+      <w:del w:id="77" w:author="Unknown Author" w:date="2018-07-05T14:06:00Z">
         <w:r>
           <w:rPr/>
         </w:r>
@@ -4030,7 +4196,7 @@
         </w:rPr>
         <w:t>This experience is brought to you by Auto Flow, the online data streaming service</w:t>
       </w:r>
-      <w:del w:id="68" w:author="Unknown Author" w:date="2018-07-05T13:59:00Z">
+      <w:del w:id="80" w:author="Unknown Author" w:date="2018-07-05T13:59:00Z">
         <w:r>
           <w:rPr>
             <w:rFonts w:cs="Arial" w:ascii="arial" w:hAnsi="arial"/>
@@ -4052,7 +4218,7 @@
           <w:szCs w:val="24"/>
         </w:rPr>
       </w:pPr>
-      <w:ins w:id="69" w:author="Unknown Author" w:date="2018-07-05T13:59:00Z">
+      <w:ins w:id="81" w:author="Unknown Author" w:date="2018-07-05T13:59:00Z">
         <w:r>
           <w:rPr>
             <w:rFonts w:cs="Arial" w:ascii="arial" w:hAnsi="arial"/>
@@ -4125,10 +4291,10 @@
           <w:sz w:val="24"/>
           <w:szCs w:val="24"/>
           <w:lang w:val="en-US"/>
-          <w:del w:id="71" w:author="Unknown Author" w:date="2018-07-05T13:57:00Z"/>
-        </w:rPr>
-      </w:pPr>
-      <w:del w:id="70" w:author="Unknown Author" w:date="2018-07-05T13:57:00Z">
+          <w:del w:id="83" w:author="Unknown Author" w:date="2018-07-05T13:57:00Z"/>
+        </w:rPr>
+      </w:pPr>
+      <w:del w:id="82" w:author="Unknown Author" w:date="2018-07-05T13:57:00Z">
         <w:r>
           <w:rPr/>
         </w:r>
@@ -4143,7 +4309,7 @@
           <w:sz w:val="24"/>
           <w:szCs w:val="24"/>
           <w:lang w:val="en-US"/>
-          <w:del w:id="74" w:author="Unknown Author" w:date="2018-07-06T13:19:00Z"/>
+          <w:del w:id="86" w:author="Unknown Author" w:date="2018-07-06T13:19:00Z"/>
         </w:rPr>
       </w:pPr>
       <w:r>
@@ -4157,7 +4323,7 @@
         </w:rPr>
         <w:t>Wait a minute.</w:t>
       </w:r>
-      <w:ins w:id="73" w:author="Unknown Author" w:date="2018-07-05T13:56:00Z">
+      <w:ins w:id="85" w:author="Unknown Author" w:date="2018-07-05T13:56:00Z">
         <w:r>
           <w:rPr>
             <w:rFonts w:cs="Arial" w:ascii="Arial" w:hAnsi="Arial"/>
@@ -4179,10 +4345,10 @@
           <w:sz w:val="24"/>
           <w:szCs w:val="24"/>
           <w:lang w:val="en-US"/>
-          <w:del w:id="78" w:author="Unknown Author" w:date="2018-07-06T13:19:00Z"/>
-        </w:rPr>
-      </w:pPr>
-      <w:del w:id="75" w:author="Unknown Author" w:date="2018-07-05T13:56:00Z">
+          <w:del w:id="90" w:author="Unknown Author" w:date="2018-07-06T13:19:00Z"/>
+        </w:rPr>
+      </w:pPr>
+      <w:del w:id="87" w:author="Unknown Author" w:date="2018-07-05T13:56:00Z">
         <w:r>
           <w:rPr>
             <w:rFonts w:cs="Arial" w:ascii="arial" w:hAnsi="arial"/>
@@ -4205,7 +4371,7 @@
         </w:rPr>
         <w:t>Let me look at you.</w:t>
       </w:r>
-      <w:ins w:id="77" w:author="Unknown Author" w:date="2018-07-05T13:56:00Z">
+      <w:ins w:id="89" w:author="Unknown Author" w:date="2018-07-05T13:56:00Z">
         <w:r>
           <w:rPr>
             <w:rFonts w:cs="Arial" w:ascii="arial" w:hAnsi="arial"/>
@@ -4227,10 +4393,10 @@
           <w:sz w:val="24"/>
           <w:szCs w:val="24"/>
           <w:lang w:val="en-US"/>
-          <w:del w:id="82" w:author="Unknown Author" w:date="2018-07-06T13:19:00Z"/>
-        </w:rPr>
-      </w:pPr>
-      <w:del w:id="79" w:author="Unknown Author" w:date="2018-07-05T13:56:00Z">
+          <w:del w:id="94" w:author="Unknown Author" w:date="2018-07-06T13:19:00Z"/>
+        </w:rPr>
+      </w:pPr>
+      <w:del w:id="91" w:author="Unknown Author" w:date="2018-07-05T13:56:00Z">
         <w:r>
           <w:rPr>
             <w:rFonts w:cs="Arial" w:ascii="arial" w:hAnsi="arial"/>
@@ -4254,7 +4420,7 @@
         </w:rPr>
         <w:t>Do I know you? Have you been here before?</w:t>
       </w:r>
-      <w:ins w:id="81" w:author="Unknown Author" w:date="2018-07-05T13:56:00Z">
+      <w:ins w:id="93" w:author="Unknown Author" w:date="2018-07-05T13:56:00Z">
         <w:r>
           <w:rPr>
             <w:rFonts w:cs="Arial" w:ascii="arial" w:hAnsi="arial"/>
@@ -4276,10 +4442,10 @@
           <w:sz w:val="24"/>
           <w:szCs w:val="24"/>
           <w:lang w:val="en-US"/>
-          <w:del w:id="86" w:author="Unknown Author" w:date="2018-07-06T13:19:00Z"/>
-        </w:rPr>
-      </w:pPr>
-      <w:del w:id="83" w:author="Unknown Author" w:date="2018-07-05T13:56:00Z">
+          <w:del w:id="98" w:author="Unknown Author" w:date="2018-07-06T13:19:00Z"/>
+        </w:rPr>
+      </w:pPr>
+      <w:del w:id="95" w:author="Unknown Author" w:date="2018-07-05T13:56:00Z">
         <w:r>
           <w:rPr>
             <w:rFonts w:cs="Arial" w:ascii="arial" w:hAnsi="arial"/>
@@ -4314,7 +4480,7 @@
         </w:rPr>
         <w:commentReference w:id="3"/>
       </w:r>
-      <w:ins w:id="85" w:author="Unknown Author" w:date="2018-07-05T13:56:00Z">
+      <w:ins w:id="97" w:author="Unknown Author" w:date="2018-07-05T13:56:00Z">
         <w:r>
           <w:rPr>
             <w:rFonts w:cs="Arial" w:ascii="arial" w:hAnsi="arial"/>
@@ -4336,10 +4502,10 @@
           <w:sz w:val="24"/>
           <w:szCs w:val="24"/>
           <w:lang w:val="en-US"/>
-          <w:del w:id="90" w:author="Unknown Author" w:date="2018-07-06T13:19:00Z"/>
-        </w:rPr>
-      </w:pPr>
-      <w:del w:id="87" w:author="Unknown Author" w:date="2018-07-05T13:56:00Z">
+          <w:del w:id="102" w:author="Unknown Author" w:date="2018-07-06T13:19:00Z"/>
+        </w:rPr>
+      </w:pPr>
+      <w:del w:id="99" w:author="Unknown Author" w:date="2018-07-05T13:56:00Z">
         <w:r>
           <w:rPr>
             <w:rFonts w:cs="Arial" w:ascii="arial" w:hAnsi="arial"/>
@@ -4365,7 +4531,7 @@
         </w:rPr>
         <w:t>How do you feel?</w:t>
       </w:r>
-      <w:ins w:id="89" w:author="Unknown Author" w:date="2018-07-05T13:56:00Z">
+      <w:ins w:id="101" w:author="Unknown Author" w:date="2018-07-05T13:56:00Z">
         <w:r>
           <w:rPr>
             <w:rFonts w:cs="Arial" w:ascii="arial" w:hAnsi="arial"/>
@@ -4387,10 +4553,10 @@
           <w:sz w:val="24"/>
           <w:szCs w:val="24"/>
           <w:lang w:val="en-US"/>
-          <w:del w:id="94" w:author="Unknown Author" w:date="2018-07-06T13:19:00Z"/>
-        </w:rPr>
-      </w:pPr>
-      <w:del w:id="91" w:author="Unknown Author" w:date="2018-07-05T13:56:00Z">
+          <w:del w:id="106" w:author="Unknown Author" w:date="2018-07-06T13:19:00Z"/>
+        </w:rPr>
+      </w:pPr>
+      <w:del w:id="103" w:author="Unknown Author" w:date="2018-07-05T13:56:00Z">
         <w:r>
           <w:rPr>
             <w:rFonts w:cs="Arial" w:ascii="arial" w:hAnsi="arial"/>
@@ -4417,7 +4583,7 @@
         </w:rPr>
         <w:t>Try to relax.</w:t>
       </w:r>
-      <w:ins w:id="93" w:author="Unknown Author" w:date="2018-07-05T13:56:00Z">
+      <w:ins w:id="105" w:author="Unknown Author" w:date="2018-07-05T13:56:00Z">
         <w:r>
           <w:rPr>
             <w:rFonts w:cs="Arial" w:ascii="arial" w:hAnsi="arial"/>
@@ -4435,7 +4601,7 @@
         <w:pStyle w:val="NormalWeb"/>
         <w:rPr/>
       </w:pPr>
-      <w:del w:id="95" w:author="Unknown Author" w:date="2018-07-05T13:56:00Z">
+      <w:del w:id="107" w:author="Unknown Author" w:date="2018-07-05T13:56:00Z">
         <w:r>
           <w:rPr>
             <w:rFonts w:cs="Arial" w:ascii="arial" w:hAnsi="arial"/>
@@ -4463,7 +4629,7 @@
         </w:rPr>
         <w:t>Nobody sees what you’re doing.</w:t>
       </w:r>
-      <w:ins w:id="97" w:author="Unknown Author" w:date="2018-07-05T13:56:00Z">
+      <w:ins w:id="109" w:author="Unknown Author" w:date="2018-07-05T13:56:00Z">
         <w:r>
           <w:rPr>
             <w:rFonts w:cs="Arial" w:ascii="arial" w:hAnsi="arial"/>
@@ -4506,10 +4672,10 @@
           <w:sz w:val="24"/>
           <w:szCs w:val="24"/>
           <w:lang w:val="en-US"/>
-          <w:del w:id="100" w:author="Unknown Author" w:date="2018-07-06T13:19:00Z"/>
-        </w:rPr>
-      </w:pPr>
-      <w:del w:id="98" w:author="Unknown Author" w:date="2018-07-05T13:56:00Z">
+          <w:del w:id="112" w:author="Unknown Author" w:date="2018-07-06T13:19:00Z"/>
+        </w:rPr>
+      </w:pPr>
+      <w:del w:id="110" w:author="Unknown Author" w:date="2018-07-05T13:56:00Z">
         <w:r>
           <w:rPr>
             <w:rFonts w:cs="Arial" w:ascii="arial" w:hAnsi="arial"/>
@@ -4548,10 +4714,10 @@
           <w:sz w:val="24"/>
           <w:szCs w:val="24"/>
           <w:lang w:val="en-US"/>
-          <w:del w:id="104" w:author="Unknown Author" w:date="2018-07-06T13:19:00Z"/>
-        </w:rPr>
-      </w:pPr>
-      <w:del w:id="101" w:author="Unknown Author" w:date="2018-07-05T13:56:00Z">
+          <w:del w:id="116" w:author="Unknown Author" w:date="2018-07-06T13:19:00Z"/>
+        </w:rPr>
+      </w:pPr>
+      <w:del w:id="113" w:author="Unknown Author" w:date="2018-07-05T13:56:00Z">
         <w:r>
           <w:rPr>
             <w:rFonts w:cs="Arial" w:ascii="arial" w:hAnsi="arial"/>
@@ -4570,7 +4736,7 @@
           <w:tab/>
         </w:r>
       </w:del>
-      <w:ins w:id="102" w:author="Unknown Author" w:date="2018-07-06T13:19:00Z">
+      <w:ins w:id="114" w:author="Unknown Author" w:date="2018-07-06T13:19:00Z">
         <w:r>
           <w:rPr>
             <w:rFonts w:cs="Arial" w:ascii="arial" w:hAnsi="arial"/>
@@ -4599,7 +4765,7 @@
         <w:pStyle w:val="NormalWeb"/>
         <w:rPr/>
       </w:pPr>
-      <w:del w:id="105" w:author="Unknown Author" w:date="2018-07-05T13:56:00Z">
+      <w:del w:id="117" w:author="Unknown Author" w:date="2018-07-05T13:56:00Z">
         <w:r>
           <w:rPr>
             <w:rFonts w:cs="Arial" w:ascii="arial" w:hAnsi="arial"/>
@@ -4619,7 +4785,7 @@
           <w:tab/>
         </w:r>
       </w:del>
-      <w:ins w:id="106" w:author="Unknown Author" w:date="2018-07-06T13:19:00Z">
+      <w:ins w:id="118" w:author="Unknown Author" w:date="2018-07-06T13:19:00Z">
         <w:r>
           <w:rPr>
             <w:rFonts w:cs="Arial" w:ascii="arial" w:hAnsi="arial"/>
@@ -4646,48 +4812,48 @@
     <w:p>
       <w:pPr>
         <w:pStyle w:val="NormalWeb"/>
+        <w:rPr>
+          <w:rFonts w:ascii="arial" w:hAnsi="arial"/>
+          <w:del w:id="121" w:author="Unknown Author" w:date="2018-07-06T13:19:00Z"/>
+          <w:sz w:val="24"/>
+          <w:szCs w:val="24"/>
+        </w:rPr>
+      </w:pPr>
+      <w:del w:id="120" w:author="Unknown Author" w:date="2018-07-05T13:56:00Z">
+        <w:r>
+          <w:rPr>
+            <w:rFonts w:cs="Arial" w:ascii="arial" w:hAnsi="arial"/>
+            <w:color w:val="0000FF"/>
+            <w:sz w:val="24"/>
+            <w:szCs w:val="24"/>
+            <w:lang w:val="en-US"/>
+          </w:rPr>
+          <w:tab/>
+          <w:tab/>
+          <w:tab/>
+          <w:tab/>
+          <w:tab/>
+          <w:tab/>
+          <w:tab/>
+          <w:tab/>
+          <w:tab/>
+        </w:r>
+      </w:del>
+    </w:p>
+    <w:p>
+      <w:pPr>
+        <w:pStyle w:val="NormalWeb"/>
+        <w:rPr>
+          <w:rFonts w:ascii="arial" w:hAnsi="arial"/>
+          <w:sz w:val="24"/>
+          <w:szCs w:val="24"/>
+        </w:rPr>
+      </w:pPr>
+      <w:r>
         <w:rPr>
           <w:rFonts w:cs="Arial"/>
           <w:color w:val="0000FF"/>
           <w:lang w:val="en-US"/>
-          <w:del w:id="109" w:author="Unknown Author" w:date="2018-07-06T13:19:00Z"/>
-        </w:rPr>
-      </w:pPr>
-      <w:del w:id="108" w:author="Unknown Author" w:date="2018-07-05T13:56:00Z">
-        <w:r>
-          <w:rPr>
-            <w:rFonts w:cs="Arial" w:ascii="arial" w:hAnsi="arial"/>
-            <w:color w:val="0000FF"/>
-            <w:sz w:val="24"/>
-            <w:szCs w:val="24"/>
-            <w:lang w:val="en-US"/>
-          </w:rPr>
-          <w:tab/>
-          <w:tab/>
-          <w:tab/>
-          <w:tab/>
-          <w:tab/>
-          <w:tab/>
-          <w:tab/>
-          <w:tab/>
-          <w:tab/>
-        </w:r>
-      </w:del>
-    </w:p>
-    <w:p>
-      <w:pPr>
-        <w:pStyle w:val="NormalWeb"/>
-        <w:rPr>
-          <w:rFonts w:cs="Arial"/>
-          <w:color w:val="0000FF"/>
-          <w:lang w:val="en-US"/>
-        </w:rPr>
-      </w:pPr>
-      <w:r>
-        <w:rPr>
-          <w:rFonts w:ascii="arial" w:hAnsi="arial"/>
-          <w:sz w:val="24"/>
-          <w:szCs w:val="24"/>
         </w:rPr>
       </w:r>
     </w:p>
@@ -4771,7 +4937,7 @@
           <w:lang w:val="en-US"/>
         </w:rPr>
       </w:pPr>
-      <w:del w:id="111" w:author="Unknown Author" w:date="2018-07-05T13:57:00Z">
+      <w:del w:id="123" w:author="Unknown Author" w:date="2018-07-05T13:57:00Z">
         <w:r>
           <w:rPr>
             <w:rFonts w:cs="Arial" w:ascii="arial" w:hAnsi="arial"/>
@@ -4794,7 +4960,7 @@
           <w:szCs w:val="24"/>
         </w:rPr>
       </w:pPr>
-      <w:ins w:id="112" w:author="Unknown Author" w:date="2018-07-05T13:57:00Z">
+      <w:ins w:id="124" w:author="Unknown Author" w:date="2018-07-05T13:57:00Z">
         <w:r>
           <w:rPr>
             <w:rFonts w:cs="Arial" w:ascii="arial" w:hAnsi="arial"/>
@@ -4935,7 +5101,7 @@
         </w:rPr>
         <w:t>3.8  fake data visual</w:t>
       </w:r>
-      <w:del w:id="113" w:author="Unknown Author" w:date="2018-07-05T14:00:00Z">
+      <w:del w:id="125" w:author="Unknown Author" w:date="2018-07-05T14:00:00Z">
         <w:r>
           <w:rPr>
             <w:rStyle w:val="Appletabspan"/>
@@ -4949,7 +5115,7 @@
           <w:delText xml:space="preserve">  (= similar to </w:delText>
         </w:r>
       </w:del>
-      <w:del w:id="114" w:author="Unknown Author" w:date="2018-07-05T14:00:00Z">
+      <w:del w:id="126" w:author="Unknown Author" w:date="2018-07-05T14:00:00Z">
         <w:r>
           <w:rPr>
             <w:rStyle w:val="Appletabspan"/>
@@ -5238,7 +5404,7 @@
         </w:rPr>
         <w:tab/>
       </w:r>
-      <w:ins w:id="115" w:author="Unknown Author" w:date="2018-07-05T13:59:00Z">
+      <w:ins w:id="127" w:author="Unknown Author" w:date="2018-07-05T13:59:00Z">
         <w:r>
           <w:rPr>
             <w:rFonts w:eastAsia="Times New Roman" w:cs="Arial" w:ascii="arial" w:hAnsi="arial"/>
@@ -5423,7 +5589,7 @@
           <w:szCs w:val="24"/>
         </w:rPr>
       </w:pPr>
-      <w:del w:id="116" w:author="Unknown Author" w:date="2018-07-05T13:59:00Z">
+      <w:del w:id="128" w:author="Unknown Author" w:date="2018-07-05T13:59:00Z">
         <w:r>
           <w:rPr>
             <w:rFonts w:cs="Arial" w:ascii="arial" w:hAnsi="arial"/>
@@ -5642,7 +5808,7 @@
           <w:lang w:val="en-US"/>
         </w:rPr>
       </w:pPr>
-      <w:del w:id="117" w:author="Unknown Author" w:date="2018-07-05T14:00:00Z">
+      <w:del w:id="129" w:author="Unknown Author" w:date="2018-07-05T14:00:00Z">
         <w:r>
           <w:rPr>
             <w:rFonts w:cs="Arial" w:ascii="arial" w:hAnsi="arial"/>
@@ -5670,7 +5836,7 @@
           <w:lang w:val="en-US"/>
         </w:rPr>
       </w:pPr>
-      <w:del w:id="118" w:author="Unknown Author" w:date="2018-07-05T14:00:00Z">
+      <w:del w:id="130" w:author="Unknown Author" w:date="2018-07-05T14:00:00Z">
         <w:r>
           <w:rPr>
             <w:rFonts w:cs="Arial" w:ascii="arial" w:hAnsi="arial"/>
@@ -5717,7 +5883,7 @@
           <w:lang w:val="en-US"/>
         </w:rPr>
       </w:pPr>
-      <w:del w:id="119" w:author="Unknown Author" w:date="2018-07-05T14:00:00Z">
+      <w:del w:id="131" w:author="Unknown Author" w:date="2018-07-05T14:00:00Z">
         <w:r>
           <w:rPr>
             <w:rFonts w:cs="Arial" w:ascii="arial" w:hAnsi="arial"/>
@@ -5729,7 +5895,7 @@
           <w:delText>Your smile is (</w:delText>
         </w:r>
       </w:del>
-      <w:del w:id="120" w:author="Unknown Author" w:date="2018-07-05T14:00:00Z">
+      <w:del w:id="132" w:author="Unknown Author" w:date="2018-07-05T14:00:00Z">
         <w:r>
           <w:rPr>
             <w:rFonts w:cs="Arial" w:ascii="arial" w:hAnsi="arial"/>
@@ -5741,7 +5907,7 @@
           <w:delText>random number)</w:delText>
         </w:r>
       </w:del>
-      <w:del w:id="121" w:author="Unknown Author" w:date="2018-07-05T14:00:00Z">
+      <w:del w:id="133" w:author="Unknown Author" w:date="2018-07-05T14:00:00Z">
         <w:r>
           <w:rPr>
             <w:rFonts w:cs="Arial" w:ascii="arial" w:hAnsi="arial"/>
@@ -5765,7 +5931,7 @@
           <w:lang w:val="en-US"/>
         </w:rPr>
       </w:pPr>
-      <w:del w:id="122" w:author="Unknown Author" w:date="2018-07-05T14:00:00Z">
+      <w:del w:id="134" w:author="Unknown Author" w:date="2018-07-05T14:00:00Z">
         <w:r>
           <w:rPr>
             <w:rFonts w:cs="Arial" w:ascii="arial" w:hAnsi="arial"/>
@@ -5790,7 +5956,7 @@
           <w:lang w:val="en-US"/>
         </w:rPr>
       </w:pPr>
-      <w:del w:id="123" w:author="Unknown Author" w:date="2018-07-05T14:00:00Z">
+      <w:del w:id="135" w:author="Unknown Author" w:date="2018-07-05T14:00:00Z">
         <w:r>
           <w:rPr>
             <w:rFonts w:cs="Arial" w:ascii="arial" w:hAnsi="arial"/>
@@ -5876,7 +6042,7 @@
           <w:sz w:val="24"/>
           <w:szCs w:val="24"/>
           <w:lang w:val="en-US"/>
-          <w:del w:id="124" w:author="Unknown Author" w:date="2018-07-05T14:13:00Z"/>
+          <w:del w:id="136" w:author="Unknown Author" w:date="2018-07-05T14:13:00Z"/>
         </w:rPr>
       </w:pPr>
       <w:r>
@@ -5900,10 +6066,10 @@
           <w:sz w:val="24"/>
           <w:szCs w:val="24"/>
           <w:lang w:val="en-US"/>
-          <w:del w:id="126" w:author="Unknown Author" w:date="2018-07-05T14:13:00Z"/>
-        </w:rPr>
-      </w:pPr>
-      <w:ins w:id="125" w:author="Unknown Author" w:date="2018-07-05T14:13:00Z">
+          <w:del w:id="138" w:author="Unknown Author" w:date="2018-07-05T14:13:00Z"/>
+        </w:rPr>
+      </w:pPr>
+      <w:ins w:id="137" w:author="Unknown Author" w:date="2018-07-05T14:13:00Z">
         <w:r>
           <w:rPr>
             <w:rFonts w:cs="Arial" w:ascii="arial" w:hAnsi="arial"/>
@@ -5937,10 +6103,10 @@
           <w:sz w:val="24"/>
           <w:szCs w:val="24"/>
           <w:lang w:val="en-US"/>
-          <w:del w:id="129" w:author="Unknown Author" w:date="2018-07-05T14:13:00Z"/>
-        </w:rPr>
-      </w:pPr>
-      <w:ins w:id="127" w:author="Unknown Author" w:date="2018-07-05T14:13:00Z">
+          <w:del w:id="141" w:author="Unknown Author" w:date="2018-07-05T14:13:00Z"/>
+        </w:rPr>
+      </w:pPr>
+      <w:ins w:id="139" w:author="Unknown Author" w:date="2018-07-05T14:13:00Z">
         <w:r>
           <w:rPr>
             <w:rFonts w:cs="Arial" w:ascii="arial" w:hAnsi="arial"/>
@@ -5965,7 +6131,7 @@
         <w:tab/>
         <w:t>Online only</w:t>
       </w:r>
-      <w:ins w:id="128" w:author="Unknown Author" w:date="2018-07-05T14:13:00Z">
+      <w:ins w:id="140" w:author="Unknown Author" w:date="2018-07-05T14:13:00Z">
         <w:r>
           <w:rPr>
             <w:rFonts w:cs="Arial" w:ascii="arial" w:hAnsi="arial"/>
@@ -5987,7 +6153,7 @@
           <w:sz w:val="24"/>
           <w:szCs w:val="24"/>
           <w:lang w:val="en-US"/>
-          <w:del w:id="132" w:author="Unknown Author" w:date="2018-07-05T14:13:00Z"/>
+          <w:del w:id="144" w:author="Unknown Author" w:date="2018-07-05T14:13:00Z"/>
         </w:rPr>
       </w:pPr>
       <w:r>
@@ -6002,7 +6168,7 @@
         <w:tab/>
         <w:t>T</w:t>
       </w:r>
-      <w:del w:id="130" w:author="Unknown Author" w:date="2018-07-05T14:13:00Z">
+      <w:del w:id="142" w:author="Unknown Author" w:date="2018-07-05T14:13:00Z">
         <w:r>
           <w:rPr>
             <w:rFonts w:cs="Arial" w:ascii="arial" w:hAnsi="arial"/>
@@ -6024,7 +6190,7 @@
         </w:rPr>
         <w:t>arget: men &lt; 25</w:t>
       </w:r>
-      <w:ins w:id="131" w:author="Unknown Author" w:date="2018-07-05T14:13:00Z">
+      <w:ins w:id="143" w:author="Unknown Author" w:date="2018-07-05T14:13:00Z">
         <w:r>
           <w:rPr>
             <w:rFonts w:cs="Arial" w:ascii="arial" w:hAnsi="arial"/>
@@ -6046,7 +6212,7 @@
           <w:sz w:val="24"/>
           <w:szCs w:val="24"/>
           <w:lang w:val="en-US"/>
-          <w:del w:id="133" w:author="Unknown Author" w:date="2018-07-05T14:13:00Z"/>
+          <w:del w:id="145" w:author="Unknown Author" w:date="2018-07-05T14:13:00Z"/>
         </w:rPr>
       </w:pPr>
       <w:r>
@@ -6071,10 +6237,10 @@
           <w:sz w:val="24"/>
           <w:szCs w:val="24"/>
           <w:lang w:val="en-US"/>
-          <w:del w:id="135" w:author="Unknown Author" w:date="2018-07-05T14:13:00Z"/>
-        </w:rPr>
-      </w:pPr>
-      <w:ins w:id="134" w:author="Unknown Author" w:date="2018-07-05T14:13:00Z">
+          <w:del w:id="147" w:author="Unknown Author" w:date="2018-07-05T14:13:00Z"/>
+        </w:rPr>
+      </w:pPr>
+      <w:ins w:id="146" w:author="Unknown Author" w:date="2018-07-05T14:13:00Z">
         <w:r>
           <w:rPr>
             <w:rFonts w:cs="Arial" w:ascii="arial" w:hAnsi="arial"/>
@@ -6108,10 +6274,10 @@
           <w:sz w:val="24"/>
           <w:szCs w:val="24"/>
           <w:lang w:val="en-US"/>
-          <w:del w:id="137" w:author="Unknown Author" w:date="2018-07-05T14:13:00Z"/>
-        </w:rPr>
-      </w:pPr>
-      <w:ins w:id="136" w:author="Unknown Author" w:date="2018-07-05T14:13:00Z">
+          <w:del w:id="149" w:author="Unknown Author" w:date="2018-07-05T14:13:00Z"/>
+        </w:rPr>
+      </w:pPr>
+      <w:ins w:id="148" w:author="Unknown Author" w:date="2018-07-05T14:13:00Z">
         <w:r>
           <w:rPr>
             <w:rFonts w:cs="Arial" w:ascii="arial" w:hAnsi="arial"/>
@@ -6146,10 +6312,10 @@
           <w:sz w:val="24"/>
           <w:szCs w:val="24"/>
           <w:lang w:val="en-US"/>
-          <w:del w:id="139" w:author="Unknown Author" w:date="2018-07-05T14:13:00Z"/>
-        </w:rPr>
-      </w:pPr>
-      <w:ins w:id="138" w:author="Unknown Author" w:date="2018-07-05T14:13:00Z">
+          <w:del w:id="151" w:author="Unknown Author" w:date="2018-07-05T14:13:00Z"/>
+        </w:rPr>
+      </w:pPr>
+      <w:ins w:id="150" w:author="Unknown Author" w:date="2018-07-05T14:13:00Z">
         <w:r>
           <w:rPr>
             <w:rFonts w:cs="Arial" w:ascii="arial" w:hAnsi="arial"/>
@@ -6183,10 +6349,10 @@
           <w:sz w:val="24"/>
           <w:szCs w:val="24"/>
           <w:lang w:val="en-US"/>
-          <w:del w:id="141" w:author="Unknown Author" w:date="2018-07-05T14:13:00Z"/>
-        </w:rPr>
-      </w:pPr>
-      <w:ins w:id="140" w:author="Unknown Author" w:date="2018-07-05T14:13:00Z">
+          <w:del w:id="153" w:author="Unknown Author" w:date="2018-07-05T14:13:00Z"/>
+        </w:rPr>
+      </w:pPr>
+      <w:ins w:id="152" w:author="Unknown Author" w:date="2018-07-05T14:13:00Z">
         <w:r>
           <w:rPr>
             <w:rFonts w:cs="Arial" w:ascii="arial" w:hAnsi="arial"/>
@@ -6220,10 +6386,10 @@
           <w:sz w:val="24"/>
           <w:szCs w:val="24"/>
           <w:lang w:val="en-US"/>
-          <w:del w:id="143" w:author="Unknown Author" w:date="2018-07-05T14:13:00Z"/>
-        </w:rPr>
-      </w:pPr>
-      <w:ins w:id="142" w:author="Unknown Author" w:date="2018-07-05T14:13:00Z">
+          <w:del w:id="155" w:author="Unknown Author" w:date="2018-07-05T14:13:00Z"/>
+        </w:rPr>
+      </w:pPr>
+      <w:ins w:id="154" w:author="Unknown Author" w:date="2018-07-05T14:13:00Z">
         <w:r>
           <w:rPr>
             <w:rFonts w:cs="Arial" w:ascii="arial" w:hAnsi="arial"/>
@@ -6278,10 +6444,10 @@
           <w:sz w:val="24"/>
           <w:szCs w:val="24"/>
           <w:lang w:val="en-US"/>
-          <w:del w:id="146" w:author="Unknown Author" w:date="2018-07-05T14:13:00Z"/>
-        </w:rPr>
-      </w:pPr>
-      <w:ins w:id="144" w:author="Unknown Author" w:date="2018-07-05T14:13:00Z">
+          <w:del w:id="158" w:author="Unknown Author" w:date="2018-07-05T14:13:00Z"/>
+        </w:rPr>
+      </w:pPr>
+      <w:ins w:id="156" w:author="Unknown Author" w:date="2018-07-05T14:13:00Z">
         <w:r>
           <w:rPr>
             <w:rFonts w:cs="Arial" w:ascii="arial" w:hAnsi="arial"/>
@@ -6305,7 +6471,7 @@
         <w:tab/>
         <w:t>Overly Green, sustainable shopping for men</w:t>
       </w:r>
-      <w:ins w:id="145" w:author="Unknown Author" w:date="2018-07-05T14:13:00Z">
+      <w:ins w:id="157" w:author="Unknown Author" w:date="2018-07-05T14:13:00Z">
         <w:r>
           <w:rPr>
             <w:rFonts w:cs="Arial" w:ascii="arial" w:hAnsi="arial"/>
@@ -6327,7 +6493,7 @@
           <w:sz w:val="24"/>
           <w:szCs w:val="24"/>
           <w:lang w:val="en-US"/>
-          <w:del w:id="147" w:author="Unknown Author" w:date="2018-07-05T14:13:00Z"/>
+          <w:del w:id="159" w:author="Unknown Author" w:date="2018-07-05T14:13:00Z"/>
         </w:rPr>
       </w:pPr>
       <w:r>
@@ -6353,10 +6519,10 @@
           <w:sz w:val="24"/>
           <w:szCs w:val="24"/>
           <w:lang w:val="en-US"/>
-          <w:del w:id="149" w:author="Unknown Author" w:date="2018-07-05T14:13:00Z"/>
-        </w:rPr>
-      </w:pPr>
-      <w:ins w:id="148" w:author="Unknown Author" w:date="2018-07-05T14:13:00Z">
+          <w:del w:id="161" w:author="Unknown Author" w:date="2018-07-05T14:13:00Z"/>
+        </w:rPr>
+      </w:pPr>
+      <w:ins w:id="160" w:author="Unknown Author" w:date="2018-07-05T14:13:00Z">
         <w:r>
           <w:rPr>
             <w:rFonts w:cs="Arial" w:ascii="arial" w:hAnsi="arial"/>
@@ -6386,7 +6552,7 @@
         <w:pStyle w:val="NormalWeb"/>
         <w:rPr/>
       </w:pPr>
-      <w:ins w:id="150" w:author="Unknown Author" w:date="2018-07-05T14:13:00Z">
+      <w:ins w:id="162" w:author="Unknown Author" w:date="2018-07-05T14:13:00Z">
         <w:r>
           <w:rPr>
             <w:rFonts w:cs="Arial" w:ascii="arial" w:hAnsi="arial"/>
@@ -6423,7 +6589,7 @@
           <w:lang w:val="en-US"/>
         </w:rPr>
       </w:pPr>
-      <w:del w:id="151" w:author="Unknown Author" w:date="2018-07-05T14:00:00Z">
+      <w:del w:id="163" w:author="Unknown Author" w:date="2018-07-05T14:00:00Z">
         <w:r>
           <w:rPr>
             <w:rFonts w:cs="Arial" w:ascii="arial" w:hAnsi="arial"/>
@@ -6448,7 +6614,7 @@
           <w:lang w:val="en-US"/>
         </w:rPr>
       </w:pPr>
-      <w:del w:id="152" w:author="Unknown Author" w:date="2018-07-05T14:00:00Z">
+      <w:del w:id="164" w:author="Unknown Author" w:date="2018-07-05T14:00:00Z">
         <w:r>
           <w:rPr>
             <w:rFonts w:cs="Arial" w:ascii="arial" w:hAnsi="arial"/>
@@ -6475,7 +6641,7 @@
           <w:lang w:val="en-US"/>
         </w:rPr>
       </w:pPr>
-      <w:del w:id="153" w:author="Unknown Author" w:date="2018-07-05T14:00:00Z">
+      <w:del w:id="165" w:author="Unknown Author" w:date="2018-07-05T14:00:00Z">
         <w:r>
           <w:rPr>
             <w:rFonts w:cs="Arial" w:ascii="arial" w:hAnsi="arial"/>
@@ -6500,7 +6666,7 @@
           <w:lang w:val="en-US"/>
         </w:rPr>
       </w:pPr>
-      <w:del w:id="154" w:author="Unknown Author" w:date="2018-07-05T14:00:00Z">
+      <w:del w:id="166" w:author="Unknown Author" w:date="2018-07-05T14:00:00Z">
         <w:r>
           <w:rPr>
             <w:rFonts w:cs="Arial" w:ascii="arial" w:hAnsi="arial"/>
@@ -6554,7 +6720,7 @@
           <w:szCs w:val="24"/>
         </w:rPr>
       </w:pPr>
-      <w:ins w:id="155" w:author="Unknown Author" w:date="2018-07-05T13:55:00Z">
+      <w:ins w:id="167" w:author="Unknown Author" w:date="2018-07-05T13:55:00Z">
         <w:r>
           <w:rPr>
             <w:rFonts w:eastAsia="Times New Roman" w:cs="Arial" w:ascii="arial" w:hAnsi="arial"/>
@@ -6568,7 +6734,7 @@
           <w:t xml:space="preserve">In </w:t>
         </w:r>
       </w:ins>
-      <w:del w:id="156" w:author="Unknown Author" w:date="2018-07-05T13:56:00Z">
+      <w:del w:id="168" w:author="Unknown Author" w:date="2018-07-05T13:56:00Z">
         <w:r>
           <w:rPr>
             <w:rFonts w:eastAsia="Times New Roman" w:cs="Arial" w:ascii="arial" w:hAnsi="arial"/>
@@ -6582,7 +6748,7 @@
           <w:delText>D</w:delText>
         </w:r>
       </w:del>
-      <w:ins w:id="157" w:author="Unknown Author" w:date="2018-07-05T13:56:00Z">
+      <w:ins w:id="169" w:author="Unknown Author" w:date="2018-07-05T13:56:00Z">
         <w:r>
           <w:rPr>
             <w:rFonts w:eastAsia="Times New Roman" w:cs="Arial" w:ascii="arial" w:hAnsi="arial"/>
@@ -6824,7 +6990,7 @@
               <wp:positionV relativeFrom="paragraph">
                 <wp:posOffset>635</wp:posOffset>
               </wp:positionV>
-              <wp:extent cx="154940" cy="174625"/>
+              <wp:extent cx="155575" cy="174625"/>
               <wp:effectExtent l="0" t="0" r="0" b="0"/>
               <wp:wrapSquare wrapText="largest"/>
               <wp:docPr id="1" name="Frame1"/>
@@ -6835,7 +7001,7 @@
                     <wps:spPr>
                       <a:xfrm>
                         <a:off x="0" y="0"/>
-                        <a:ext cx="154440" cy="173880"/>
+                        <a:ext cx="154800" cy="173880"/>
                       </a:xfrm>
                       <a:prstGeom prst="rect">
                         <a:avLst/>
@@ -6892,7 +7058,7 @@
         </mc:Choice>
         <mc:Fallback>
           <w:pict>
-            <v:rect id="shape_0" ID="Frame1" stroked="f" style="position:absolute;margin-left:688pt;margin-top:0.05pt;width:12.1pt;height:13.65pt;mso-position-horizontal:right;mso-position-horizontal-relative:margin" wp14:anchorId="2BC3DD76">
+            <v:rect id="shape_0" ID="Frame1" stroked="f" style="position:absolute;margin-left:687.95pt;margin-top:0.05pt;width:12.15pt;height:13.65pt;mso-position-horizontal:right;mso-position-horizontal-relative:margin" wp14:anchorId="2BC3DD76">
               <w10:wrap type="square"/>
               <v:fill o:detectmouseclick="t" on="false"/>
               <v:stroke color="#3465a4" joinstyle="round" endcap="flat"/>

</xml_diff>